<commit_message>
minor edits to project proposal draft 1
</commit_message>
<xml_diff>
--- a/Project/Project Proposal Draft 1 Final - Joseph Jinn.docx
+++ b/Project/Project Proposal Draft 1 Final - Joseph Jinn.docx
@@ -9,10 +9,7 @@
     </w:p>
     <w:p>
       <w:r>
-        <w:t>Date: 4-18-</w:t>
-      </w:r>
-      <w:r>
-        <w:t>19</w:t>
+        <w:t>Date: 4-18-19</w:t>
       </w:r>
     </w:p>
     <w:p>
@@ -22,8 +19,13 @@
     </w:p>
     <w:p>
       <w:r>
-        <w:t>Instructor: Professor VanderLinden</w:t>
-      </w:r>
+        <w:t xml:space="preserve">Instructor: Professor </w:t>
+      </w:r>
+      <w:proofErr w:type="spellStart"/>
+      <w:r>
+        <w:t>VanderLinden</w:t>
+      </w:r>
+      <w:proofErr w:type="spellEnd"/>
     </w:p>
     <w:p>
       <w:r>
@@ -70,8 +72,16 @@
       <w:r>
         <w:t xml:space="preserve">Use </w:t>
       </w:r>
-      <w:r>
-        <w:t xml:space="preserve">Keras (TensorFlow) </w:t>
+      <w:proofErr w:type="spellStart"/>
+      <w:r>
+        <w:t>Keras</w:t>
+      </w:r>
+      <w:proofErr w:type="spellEnd"/>
+      <w:r>
+        <w:t xml:space="preserve"> </w:t>
+      </w:r>
+      <w:r>
+        <w:t xml:space="preserve">to implement </w:t>
       </w:r>
       <w:r>
         <w:t>deep neural networks to do SLO</w:t>
@@ -236,6 +246,19 @@
     </w:p>
     <w:p>
       <w:pPr>
+        <w:rPr>
+          <w:b/>
+        </w:rPr>
+      </w:pPr>
+      <w:r>
+        <w:rPr>
+          <w:b/>
+        </w:rPr>
+        <w:t>Project Ideas:</w:t>
+      </w:r>
+    </w:p>
+    <w:p>
+      <w:pPr>
         <w:pStyle w:val="ListParagraph"/>
         <w:numPr>
           <w:ilvl w:val="0"/>
@@ -244,6 +267,62 @@
       </w:pPr>
       <w:r>
         <w:t>If necessary, manually hand-tag a new dataset to create training, validation, and test subsets for use in SLO topic classification.</w:t>
+      </w:r>
+    </w:p>
+    <w:p>
+      <w:pPr>
+        <w:pStyle w:val="ListParagraph"/>
+        <w:numPr>
+          <w:ilvl w:val="0"/>
+          <w:numId w:val="3"/>
+        </w:numPr>
+      </w:pPr>
+      <w:r>
+        <w:t xml:space="preserve">Enable GPU support for </w:t>
+      </w:r>
+      <w:proofErr w:type="spellStart"/>
+      <w:r>
+        <w:t>Keras</w:t>
+      </w:r>
+      <w:proofErr w:type="spellEnd"/>
+      <w:r>
+        <w:t xml:space="preserve"> </w:t>
+      </w:r>
+      <w:proofErr w:type="spellStart"/>
+      <w:r>
+        <w:t>Tensorflow</w:t>
+      </w:r>
+      <w:proofErr w:type="spellEnd"/>
+      <w:r>
+        <w:t xml:space="preserve"> back-end for training the model.</w:t>
+      </w:r>
+    </w:p>
+    <w:p>
+      <w:pPr>
+        <w:pStyle w:val="ListParagraph"/>
+        <w:numPr>
+          <w:ilvl w:val="0"/>
+          <w:numId w:val="3"/>
+        </w:numPr>
+      </w:pPr>
+      <w:r>
+        <w:t xml:space="preserve">Parallelize GPU support for </w:t>
+      </w:r>
+      <w:proofErr w:type="spellStart"/>
+      <w:r>
+        <w:t>Keras</w:t>
+      </w:r>
+      <w:proofErr w:type="spellEnd"/>
+      <w:r>
+        <w:t xml:space="preserve"> </w:t>
+      </w:r>
+      <w:proofErr w:type="spellStart"/>
+      <w:r>
+        <w:t>Tensorflow</w:t>
+      </w:r>
+      <w:proofErr w:type="spellEnd"/>
+      <w:r>
+        <w:t xml:space="preserve"> back-end for training the model.</w:t>
       </w:r>
     </w:p>
     <w:p>
@@ -285,78 +364,94 @@
     </w:p>
     <w:p>
       <w:r>
-        <w:t xml:space="preserve">The machine learning model should be able to correctly identify whether the </w:t>
-      </w:r>
-      <w:r>
-        <w:t>Tweet is positively oriented or negatively oriented as an environmental topic, economic topic, or social topic.</w:t>
-      </w:r>
-    </w:p>
-    <w:p>
-      <w:r>
-        <w:t>The ideal outcome is such</w:t>
-      </w:r>
-      <w:r>
-        <w:t xml:space="preserve"> that the model predicts with 90%+ confidence</w:t>
-      </w:r>
-      <w:r>
-        <w:t xml:space="preserve"> the </w:t>
-      </w:r>
-      <w:r>
-        <w:t>orientation (positive or negative) and type of topic (environmental, economic, or social) of the Tweet.</w:t>
-      </w:r>
-    </w:p>
-    <w:p>
-      <w:r>
-        <w:t>The success metric is that the probability value for the correct label is th</w:t>
-      </w:r>
-      <w:r>
-        <w:t>e highest am</w:t>
-      </w:r>
-      <w:r>
-        <w:t xml:space="preserve">ong all values given by </w:t>
-      </w:r>
-      <w:r>
-        <w:t xml:space="preserve">a </w:t>
-      </w:r>
-      <w:r>
-        <w:t>softmax layer.</w:t>
-      </w:r>
-    </w:p>
-    <w:p>
-      <w:r>
-        <w:t>The model is deemed a failure if the probability value for the correct label is not the highe</w:t>
-      </w:r>
-      <w:r>
-        <w:t xml:space="preserve">st among all values given by </w:t>
-      </w:r>
-      <w:r>
-        <w:t>a</w:t>
-      </w:r>
-      <w:r>
-        <w:t xml:space="preserve"> softmax layer.</w:t>
-      </w:r>
-    </w:p>
-    <w:p>
-      <w:r>
-        <w:lastRenderedPageBreak/>
-        <w:t xml:space="preserve">The output of the machine learning model will be an array of probabilities, providing confidence values in how sure the model is that the </w:t>
-      </w:r>
-      <w:r>
-        <w:t>Tweet is one of the triple-bottom-line topics</w:t>
-      </w:r>
-      <w:r>
-        <w:t>.  The values should sum to a total of 1.</w:t>
-      </w:r>
-    </w:p>
-    <w:p>
-      <w:r>
-        <w:t xml:space="preserve">The results will be used </w:t>
-      </w:r>
-      <w:r>
-        <w:t xml:space="preserve">to help </w:t>
+        <w:t>The machine learning model should be</w:t>
       </w:r>
       <w:bookmarkStart w:id="0" w:name="_GoBack"/>
       <w:bookmarkEnd w:id="0"/>
+      <w:r>
+        <w:t xml:space="preserve"> able to correctly identify whether the </w:t>
+      </w:r>
+      <w:r>
+        <w:t>Tweet is positively oriented or negatively oriented as an environmental topic, economic topic, or social topic.</w:t>
+      </w:r>
+    </w:p>
+    <w:p>
+      <w:r>
+        <w:t>The ideal outcome is such</w:t>
+      </w:r>
+      <w:r>
+        <w:t xml:space="preserve"> that the model predicts with 90%+ confidence</w:t>
+      </w:r>
+      <w:r>
+        <w:t xml:space="preserve"> the </w:t>
+      </w:r>
+      <w:r>
+        <w:t>orientation (positive or negative) and type of topic (environmental, economic, or social) of the Tweet.</w:t>
+      </w:r>
+    </w:p>
+    <w:p>
+      <w:r>
+        <w:t>The success metric is that the probability value for the correct label is th</w:t>
+      </w:r>
+      <w:r>
+        <w:t>e highest am</w:t>
+      </w:r>
+      <w:r>
+        <w:t xml:space="preserve">ong all values given by </w:t>
+      </w:r>
+      <w:r>
+        <w:t xml:space="preserve">a </w:t>
+      </w:r>
+      <w:proofErr w:type="spellStart"/>
+      <w:r>
+        <w:t>softmax</w:t>
+      </w:r>
+      <w:proofErr w:type="spellEnd"/>
+      <w:r>
+        <w:t xml:space="preserve"> layer.</w:t>
+      </w:r>
+    </w:p>
+    <w:p>
+      <w:r>
+        <w:lastRenderedPageBreak/>
+        <w:t>The model is deemed a failure if the probability value for the correct label is not the highe</w:t>
+      </w:r>
+      <w:r>
+        <w:t xml:space="preserve">st among all values given by </w:t>
+      </w:r>
+      <w:r>
+        <w:t>a</w:t>
+      </w:r>
+      <w:r>
+        <w:t xml:space="preserve"> </w:t>
+      </w:r>
+      <w:proofErr w:type="spellStart"/>
+      <w:r>
+        <w:t>softmax</w:t>
+      </w:r>
+      <w:proofErr w:type="spellEnd"/>
+      <w:r>
+        <w:t xml:space="preserve"> layer.</w:t>
+      </w:r>
+    </w:p>
+    <w:p>
+      <w:r>
+        <w:t xml:space="preserve">The output of the machine learning model will be an array of probabilities, providing confidence values in how sure the model is that the </w:t>
+      </w:r>
+      <w:r>
+        <w:t>Tweet is one of the triple-bottom-line topics</w:t>
+      </w:r>
+      <w:r>
+        <w:t>.  The values should sum to a total of 1.</w:t>
+      </w:r>
+    </w:p>
+    <w:p>
+      <w:r>
+        <w:t xml:space="preserve">The results will be used </w:t>
+      </w:r>
+      <w:r>
+        <w:t xml:space="preserve">to help </w:t>
+      </w:r>
       <w:r>
         <w:t>determine the Social License to Operate (SLO) of mining companies, where SLO is a measure of the company’s level of support from their constituencies.</w:t>
       </w:r>
@@ -589,7 +684,15 @@
         </w:numPr>
       </w:pPr>
       <w:r>
-        <w:t>Input 3: word embeddings.</w:t>
+        <w:t xml:space="preserve">Input 3: word </w:t>
+      </w:r>
+      <w:proofErr w:type="spellStart"/>
+      <w:r>
+        <w:t>embeddings</w:t>
+      </w:r>
+      <w:proofErr w:type="spellEnd"/>
+      <w:r>
+        <w:t>.</w:t>
       </w:r>
     </w:p>
     <w:p>

</xml_diff>